<commit_message>
Project 2 implementation of K means and K means++
</commit_message>
<xml_diff>
--- a/PROJECT_PART_1.docx
+++ b/PROJECT_PART_1.docx
@@ -255,13 +255,7 @@
         </w:numPr>
       </w:pPr>
       <w:r>
-        <w:t xml:space="preserve">Number of samples in the training set:  "7": </w:t>
-      </w:r>
-      <w:r>
-        <w:t>6265;</w:t>
-      </w:r>
-      <w:r>
-        <w:t>"8": 5851.</w:t>
+        <w:t>Number of samples in the training set:  "7": 6265;"8": 5851.</w:t>
       </w:r>
     </w:p>
     <w:p>
@@ -272,13 +266,7 @@
         </w:numPr>
       </w:pPr>
       <w:r>
-        <w:t xml:space="preserve">Number of samples in the testing set: "7": </w:t>
-      </w:r>
-      <w:r>
-        <w:t>1028; “</w:t>
-      </w:r>
-      <w:r>
-        <w:t>8": 974</w:t>
+        <w:t>Number of samples in the testing set: "7": 1028; “8": 974</w:t>
       </w:r>
     </w:p>
     <w:p>
@@ -365,12 +353,21 @@
       <w:pPr>
         <w:pStyle w:val="ListBullet"/>
       </w:pPr>
+      <w:proofErr w:type="spellStart"/>
       <w:r>
         <w:rPr>
           <w:b/>
           <w:bCs/>
         </w:rPr>
-        <w:t>numpy.mean(</w:t>
+        <w:t>numpy.mean</w:t>
+      </w:r>
+      <w:proofErr w:type="spellEnd"/>
+      <w:r>
+        <w:rPr>
+          <w:b/>
+          <w:bCs/>
+        </w:rPr>
+        <w:t>(</w:t>
       </w:r>
       <w:r>
         <w:rPr>
@@ -673,6 +670,9 @@
         </w:rPr>
       </w:pPr>
       <w:r>
+        <w:rPr>
+          <w:noProof/>
+        </w:rPr>
         <w:drawing>
           <wp:anchor distT="0" distB="0" distL="114300" distR="114300" simplePos="0" relativeHeight="251658240" behindDoc="0" locked="0" layoutInCell="1" allowOverlap="1" wp14:anchorId="334172D6">
             <wp:simplePos x="0" y="0"/>
@@ -724,6 +724,9 @@
         </w:drawing>
       </w:r>
       <w:r>
+        <w:rPr>
+          <w:noProof/>
+        </w:rPr>
         <w:drawing>
           <wp:anchor distT="0" distB="0" distL="114300" distR="114300" simplePos="0" relativeHeight="251657216" behindDoc="0" locked="0" layoutInCell="1" allowOverlap="1" wp14:anchorId="13EEEDFE">
             <wp:simplePos x="0" y="0"/>
@@ -1921,19 +1924,7 @@
         <w:rPr>
           <w:lang w:eastAsia="en-US"/>
         </w:rPr>
-        <w:t>d</w:t>
-      </w:r>
-      <w:r>
-        <w:rPr>
-          <w:lang w:eastAsia="en-US"/>
-        </w:rPr>
-        <w:t xml:space="preserve"> </w:t>
-      </w:r>
-      <w:r>
-        <w:rPr>
-          <w:lang w:eastAsia="en-US"/>
-        </w:rPr>
-        <w:t>covariance matrix.</w:t>
+        <w:t>d covariance matrix.</w:t>
       </w:r>
       <w:r>
         <w:rPr>
@@ -2264,8 +2255,6 @@
       <w:r>
         <w:t>class,</w:t>
       </w:r>
-      <w:bookmarkStart w:id="0" w:name="_GoBack"/>
-      <w:bookmarkEnd w:id="0"/>
       <w:r>
         <w:t xml:space="preserve"> and above which is the other class. </w:t>
       </w:r>
@@ -2322,13 +2311,7 @@
         <w:ind w:left="720"/>
       </w:pPr>
       <w:r>
-        <w:t xml:space="preserve">Overall </w:t>
-      </w:r>
-      <w:r>
-        <w:t>Accuracy:</w:t>
-      </w:r>
-      <w:r>
-        <w:t xml:space="preserve"> 0.9470529470529471</w:t>
+        <w:t>Overall Accuracy: 0.9470529470529471</w:t>
       </w:r>
     </w:p>
     <w:p>
@@ -2336,16 +2319,7 @@
         <w:ind w:left="720"/>
       </w:pPr>
       <w:r>
-        <w:t>Confusion</w:t>
-      </w:r>
-      <w:r>
-        <w:t xml:space="preserve"> </w:t>
-      </w:r>
-      <w:r>
-        <w:t>Matrix:</w:t>
-      </w:r>
-      <w:r>
-        <w:t xml:space="preserve"> </w:t>
+        <w:t xml:space="preserve">Confusion Matrix: </w:t>
       </w:r>
     </w:p>
     <w:tbl>
@@ -2495,13 +2469,10 @@
         <w:ind w:firstLine="720"/>
       </w:pPr>
       <w:r>
-        <w:t xml:space="preserve">Overall </w:t>
-      </w:r>
-      <w:r>
-        <w:t>Accuracy:</w:t>
-      </w:r>
-      <w:r>
-        <w:t xml:space="preserve"> 0.6913086913086913</w:t>
+        <w:t xml:space="preserve">Overall Accuracy: </w:t>
+      </w:r>
+      <w:r>
+        <w:t>0.7642357642357642</w:t>
       </w:r>
     </w:p>
     <w:p>
@@ -2509,16 +2480,7 @@
         <w:ind w:firstLine="720"/>
       </w:pPr>
       <w:r>
-        <w:t>Confusion</w:t>
-      </w:r>
-      <w:r>
-        <w:t xml:space="preserve"> </w:t>
-      </w:r>
-      <w:r>
-        <w:t>Matrix:</w:t>
-      </w:r>
-      <w:r>
-        <w:t xml:space="preserve"> </w:t>
+        <w:t xml:space="preserve">Confusion Matrix: </w:t>
       </w:r>
     </w:p>
     <w:tbl>
@@ -2585,7 +2547,7 @@
           </w:tcPr>
           <w:p>
             <w:r>
-              <w:t>764</w:t>
+              <w:t>864</w:t>
             </w:r>
           </w:p>
         </w:tc>
@@ -2595,7 +2557,7 @@
           </w:tcPr>
           <w:p>
             <w:r>
-              <w:t>264</w:t>
+              <w:t>164</w:t>
             </w:r>
           </w:p>
         </w:tc>
@@ -2620,7 +2582,7 @@
           </w:tcPr>
           <w:p>
             <w:r>
-              <w:t>354</w:t>
+              <w:t>308</w:t>
             </w:r>
           </w:p>
         </w:tc>
@@ -2630,8 +2592,10 @@
           </w:tcPr>
           <w:p>
             <w:r>
-              <w:t>620</w:t>
+              <w:t>666</w:t>
             </w:r>
+            <w:bookmarkStart w:id="0" w:name="_GoBack"/>
+            <w:bookmarkEnd w:id="0"/>
           </w:p>
         </w:tc>
       </w:tr>
@@ -2668,13 +2632,7 @@
         <w:ind w:firstLine="720"/>
       </w:pPr>
       <w:r>
-        <w:t xml:space="preserve">Overall </w:t>
-      </w:r>
-      <w:r>
-        <w:t>Accuracy:</w:t>
-      </w:r>
-      <w:r>
-        <w:t xml:space="preserve"> 0.7192807192807192</w:t>
+        <w:t>Overall Accuracy: 0.7192807192807192</w:t>
       </w:r>
     </w:p>
     <w:p>
@@ -2682,10 +2640,7 @@
         <w:ind w:firstLine="720"/>
       </w:pPr>
       <w:r>
-        <w:t>Confusion</w:t>
-      </w:r>
-      <w:r>
-        <w:t xml:space="preserve"> </w:t>
+        <w:t xml:space="preserve">Confusion </w:t>
       </w:r>
       <w:r>
         <w:t>Matrix:</w:t>
@@ -4446,6 +4401,7 @@
   <w:style w:type="character" w:default="1" w:styleId="DefaultParagraphFont">
     <w:name w:val="Default Paragraph Font"/>
     <w:uiPriority w:val="1"/>
+    <w:semiHidden/>
     <w:unhideWhenUsed/>
   </w:style>
   <w:style w:type="table" w:default="1" w:styleId="TableNormal">
@@ -5300,6 +5256,8 @@
   <w:rsids>
     <w:rsidRoot w:val="00681115"/>
     <w:rsid w:val="00681115"/>
+    <w:rsid w:val="006A1D0A"/>
+    <w:rsid w:val="00CC4AC9"/>
   </w:rsids>
   <m:mathPr>
     <m:mathFont m:val="Cambria Math"/>

</xml_diff>